<commit_message>
Deliverable 2 até o momento presente
Sintam-se a vontade para modificar ao bel prazer =P
</commit_message>
<xml_diff>
--- a/Deliverables/Deliverable #2-PLANEJAMENTO E GERENCIAMENTO DO PROJETO.docx
+++ b/Deliverables/Deliverable #2-PLANEJAMENTO E GERENCIAMENTO DO PROJETO.docx
@@ -403,8 +403,20 @@
           <w:szCs w:val="28"/>
           <w:lang w:val="pt-BR"/>
         </w:rPr>
-        <w:t>100 Pau nicolau</w:t>
-      </w:r>
+        <w:t xml:space="preserve">100 Pau </w:t>
+      </w:r>
+      <w:proofErr w:type="gramStart"/>
+      <w:r>
+        <w:rPr>
+          <w:b/>
+          <w:smallCaps/>
+          <w:sz w:val="28"/>
+          <w:szCs w:val="28"/>
+          <w:lang w:val="pt-BR"/>
+        </w:rPr>
+        <w:t>nicolau</w:t>
+      </w:r>
+      <w:proofErr w:type="gramEnd"/>
     </w:p>
     <w:p>
       <w:pPr>
@@ -417,15 +429,27 @@
           <w:lang w:val="pt-BR"/>
         </w:rPr>
       </w:pPr>
-      <w:r>
-        <w:rPr>
-          <w:b/>
-          <w:smallCaps/>
-          <w:sz w:val="28"/>
-          <w:szCs w:val="28"/>
-          <w:lang w:val="pt-BR"/>
-        </w:rPr>
-        <w:t>uberlandia, minas gerais, 66666-666</w:t>
+      <w:proofErr w:type="gramStart"/>
+      <w:r>
+        <w:rPr>
+          <w:b/>
+          <w:smallCaps/>
+          <w:sz w:val="28"/>
+          <w:szCs w:val="28"/>
+          <w:lang w:val="pt-BR"/>
+        </w:rPr>
+        <w:t>uberlandia</w:t>
+      </w:r>
+      <w:proofErr w:type="gramEnd"/>
+      <w:r>
+        <w:rPr>
+          <w:b/>
+          <w:smallCaps/>
+          <w:sz w:val="28"/>
+          <w:szCs w:val="28"/>
+          <w:lang w:val="pt-BR"/>
+        </w:rPr>
+        <w:t>, minas gerais, 66666-666</w:t>
       </w:r>
     </w:p>
     <w:p>
@@ -1000,7 +1024,7 @@
         </w:rPr>
         <w:fldChar w:fldCharType="separate"/>
       </w:r>
-      <w:hyperlink w:anchor="_Toc361756824" w:history="1">
+      <w:hyperlink w:anchor="_Toc361841355" w:history="1">
         <w:r>
           <w:rPr>
             <w:rStyle w:val="Hyperlink"/>
@@ -1028,13 +1052,12 @@
             <w:noProof/>
             <w:lang w:val="pt-BR"/>
           </w:rPr>
-          <w:t>Introduction</w:t>
+          <w:t>Introducão</w:t>
         </w:r>
         <w:r>
           <w:rPr>
             <w:noProof/>
             <w:webHidden/>
-            <w:lang w:val="pt-BR"/>
           </w:rPr>
           <w:tab/>
         </w:r>
@@ -1042,7 +1065,6 @@
           <w:rPr>
             <w:noProof/>
             <w:webHidden/>
-            <w:lang w:val="pt-BR"/>
           </w:rPr>
           <w:fldChar w:fldCharType="begin"/>
         </w:r>
@@ -1050,22 +1072,19 @@
           <w:rPr>
             <w:noProof/>
             <w:webHidden/>
-            <w:lang w:val="pt-BR"/>
-          </w:rPr>
-          <w:instrText xml:space="preserve"> PAGEREF _Toc361756824 \h </w:instrText>
+          </w:rPr>
+          <w:instrText xml:space="preserve"> PAGEREF _Toc361841355 \h </w:instrText>
         </w:r>
         <w:r>
           <w:rPr>
             <w:noProof/>
             <w:webHidden/>
-            <w:lang w:val="pt-BR"/>
           </w:rPr>
         </w:r>
         <w:r>
           <w:rPr>
             <w:noProof/>
             <w:webHidden/>
-            <w:lang w:val="pt-BR"/>
           </w:rPr>
           <w:fldChar w:fldCharType="separate"/>
         </w:r>
@@ -1073,7 +1092,6 @@
           <w:rPr>
             <w:noProof/>
             <w:webHidden/>
-            <w:lang w:val="pt-BR"/>
           </w:rPr>
           <w:t>3</w:t>
         </w:r>
@@ -1081,7 +1099,6 @@
           <w:rPr>
             <w:noProof/>
             <w:webHidden/>
-            <w:lang w:val="pt-BR"/>
           </w:rPr>
           <w:fldChar w:fldCharType="end"/>
         </w:r>
@@ -1089,61 +1106,9 @@
     </w:p>
     <w:p>
       <w:pPr>
-        <w:ind w:left="720"/>
-        <w:jc w:val="both"/>
-        <w:rPr>
-          <w:lang w:val="pt-BR"/>
-        </w:rPr>
-      </w:pPr>
-      <w:r>
-        <w:rPr>
-          <w:sz w:val="24"/>
-          <w:lang w:val="pt-BR"/>
-        </w:rPr>
-        <w:fldChar w:fldCharType="end"/>
-      </w:r>
-    </w:p>
-    <w:p>
-      <w:pPr>
-        <w:jc w:val="both"/>
-        <w:rPr>
-          <w:b/>
-          <w:smallCaps/>
-          <w:sz w:val="28"/>
-          <w:szCs w:val="28"/>
-          <w:lang w:val="pt-BR"/>
-        </w:rPr>
-      </w:pPr>
-      <w:r>
-        <w:rPr>
-          <w:b/>
-          <w:smallCaps/>
-          <w:sz w:val="28"/>
-          <w:szCs w:val="28"/>
-          <w:lang w:val="pt-BR"/>
-        </w:rPr>
-        <w:t>Tabela de figuras</w:t>
-      </w:r>
-    </w:p>
-    <w:p>
-      <w:pPr>
-        <w:pStyle w:val="TableofFigures"/>
+        <w:pStyle w:val="TOC1"/>
         <w:tabs>
-          <w:tab w:val="right" w:leader="dot" w:pos="9350"/>
-        </w:tabs>
-        <w:rPr>
-          <w:b/>
-          <w:smallCaps/>
-          <w:sz w:val="28"/>
-          <w:szCs w:val="28"/>
-          <w:lang w:val="pt-BR"/>
-        </w:rPr>
-      </w:pPr>
-    </w:p>
-    <w:p>
-      <w:pPr>
-        <w:pStyle w:val="TableofFigures"/>
-        <w:tabs>
+          <w:tab w:val="left" w:pos="440"/>
           <w:tab w:val="right" w:leader="dot" w:pos="9350"/>
         </w:tabs>
         <w:rPr>
@@ -1154,6 +1119,343 @@
           <w:lang w:val="pt-BR" w:eastAsia="pt-BR" w:bidi="pa-IN"/>
         </w:rPr>
       </w:pPr>
+      <w:hyperlink w:anchor="_Toc361841356" w:history="1">
+        <w:r>
+          <w:rPr>
+            <w:rStyle w:val="Hyperlink"/>
+            <w:bCs/>
+            <w:smallCaps/>
+            <w:noProof/>
+            <w:lang w:val="pt-BR"/>
+          </w:rPr>
+          <w:t>2.</w:t>
+        </w:r>
+        <w:r>
+          <w:rPr>
+            <w:rFonts w:asciiTheme="minorHAnsi" w:eastAsiaTheme="minorEastAsia" w:hAnsiTheme="minorHAnsi" w:cstheme="minorBidi"/>
+            <w:noProof/>
+            <w:sz w:val="22"/>
+            <w:szCs w:val="22"/>
+            <w:lang w:val="pt-BR" w:eastAsia="pt-BR" w:bidi="pa-IN"/>
+          </w:rPr>
+          <w:tab/>
+        </w:r>
+        <w:r>
+          <w:rPr>
+            <w:rStyle w:val="Hyperlink"/>
+            <w:smallCaps/>
+            <w:noProof/>
+            <w:lang w:val="pt-BR"/>
+          </w:rPr>
+          <w:t>Planejamento inicial</w:t>
+        </w:r>
+        <w:r>
+          <w:rPr>
+            <w:noProof/>
+            <w:webHidden/>
+          </w:rPr>
+          <w:tab/>
+        </w:r>
+        <w:r>
+          <w:rPr>
+            <w:noProof/>
+            <w:webHidden/>
+          </w:rPr>
+          <w:fldChar w:fldCharType="begin"/>
+        </w:r>
+        <w:r>
+          <w:rPr>
+            <w:noProof/>
+            <w:webHidden/>
+          </w:rPr>
+          <w:instrText xml:space="preserve"> PAGEREF _Toc361841356 \h </w:instrText>
+        </w:r>
+        <w:r>
+          <w:rPr>
+            <w:noProof/>
+            <w:webHidden/>
+          </w:rPr>
+        </w:r>
+        <w:r>
+          <w:rPr>
+            <w:noProof/>
+            <w:webHidden/>
+          </w:rPr>
+          <w:fldChar w:fldCharType="separate"/>
+        </w:r>
+        <w:r>
+          <w:rPr>
+            <w:noProof/>
+            <w:webHidden/>
+          </w:rPr>
+          <w:t>3</w:t>
+        </w:r>
+        <w:r>
+          <w:rPr>
+            <w:noProof/>
+            <w:webHidden/>
+          </w:rPr>
+          <w:fldChar w:fldCharType="end"/>
+        </w:r>
+      </w:hyperlink>
+    </w:p>
+    <w:p>
+      <w:pPr>
+        <w:pStyle w:val="TOC1"/>
+        <w:tabs>
+          <w:tab w:val="left" w:pos="440"/>
+          <w:tab w:val="right" w:leader="dot" w:pos="9350"/>
+        </w:tabs>
+        <w:rPr>
+          <w:rFonts w:asciiTheme="minorHAnsi" w:eastAsiaTheme="minorEastAsia" w:hAnsiTheme="minorHAnsi" w:cstheme="minorBidi"/>
+          <w:noProof/>
+          <w:sz w:val="22"/>
+          <w:szCs w:val="22"/>
+          <w:lang w:val="pt-BR" w:eastAsia="pt-BR" w:bidi="pa-IN"/>
+        </w:rPr>
+      </w:pPr>
+      <w:hyperlink w:anchor="_Toc361841357" w:history="1">
+        <w:r>
+          <w:rPr>
+            <w:rStyle w:val="Hyperlink"/>
+            <w:bCs/>
+            <w:smallCaps/>
+            <w:noProof/>
+            <w:lang w:val="pt-BR"/>
+          </w:rPr>
+          <w:t>3.</w:t>
+        </w:r>
+        <w:r>
+          <w:rPr>
+            <w:rFonts w:asciiTheme="minorHAnsi" w:eastAsiaTheme="minorEastAsia" w:hAnsiTheme="minorHAnsi" w:cstheme="minorBidi"/>
+            <w:noProof/>
+            <w:sz w:val="22"/>
+            <w:szCs w:val="22"/>
+            <w:lang w:val="pt-BR" w:eastAsia="pt-BR" w:bidi="pa-IN"/>
+          </w:rPr>
+          <w:tab/>
+        </w:r>
+        <w:r>
+          <w:rPr>
+            <w:rStyle w:val="Hyperlink"/>
+            <w:smallCaps/>
+            <w:noProof/>
+            <w:lang w:val="pt-BR"/>
+          </w:rPr>
+          <w:t>Etapas do projeto</w:t>
+        </w:r>
+        <w:r>
+          <w:rPr>
+            <w:noProof/>
+            <w:webHidden/>
+          </w:rPr>
+          <w:tab/>
+        </w:r>
+        <w:r>
+          <w:rPr>
+            <w:noProof/>
+            <w:webHidden/>
+          </w:rPr>
+          <w:fldChar w:fldCharType="begin"/>
+        </w:r>
+        <w:r>
+          <w:rPr>
+            <w:noProof/>
+            <w:webHidden/>
+          </w:rPr>
+          <w:instrText xml:space="preserve"> PAGEREF _Toc361841357 \h </w:instrText>
+        </w:r>
+        <w:r>
+          <w:rPr>
+            <w:noProof/>
+            <w:webHidden/>
+          </w:rPr>
+        </w:r>
+        <w:r>
+          <w:rPr>
+            <w:noProof/>
+            <w:webHidden/>
+          </w:rPr>
+          <w:fldChar w:fldCharType="separate"/>
+        </w:r>
+        <w:r>
+          <w:rPr>
+            <w:noProof/>
+            <w:webHidden/>
+          </w:rPr>
+          <w:t>3</w:t>
+        </w:r>
+        <w:r>
+          <w:rPr>
+            <w:noProof/>
+            <w:webHidden/>
+          </w:rPr>
+          <w:fldChar w:fldCharType="end"/>
+        </w:r>
+      </w:hyperlink>
+    </w:p>
+    <w:p>
+      <w:pPr>
+        <w:pStyle w:val="TOC1"/>
+        <w:tabs>
+          <w:tab w:val="left" w:pos="440"/>
+          <w:tab w:val="right" w:leader="dot" w:pos="9350"/>
+        </w:tabs>
+        <w:rPr>
+          <w:rFonts w:asciiTheme="minorHAnsi" w:eastAsiaTheme="minorEastAsia" w:hAnsiTheme="minorHAnsi" w:cstheme="minorBidi"/>
+          <w:noProof/>
+          <w:sz w:val="22"/>
+          <w:szCs w:val="22"/>
+          <w:lang w:val="pt-BR" w:eastAsia="pt-BR" w:bidi="pa-IN"/>
+        </w:rPr>
+      </w:pPr>
+      <w:hyperlink w:anchor="_Toc361841358" w:history="1">
+        <w:r>
+          <w:rPr>
+            <w:rStyle w:val="Hyperlink"/>
+            <w:bCs/>
+            <w:smallCaps/>
+            <w:noProof/>
+            <w:lang w:val="pt-BR"/>
+          </w:rPr>
+          <w:t>4.</w:t>
+        </w:r>
+        <w:r>
+          <w:rPr>
+            <w:rFonts w:asciiTheme="minorHAnsi" w:eastAsiaTheme="minorEastAsia" w:hAnsiTheme="minorHAnsi" w:cstheme="minorBidi"/>
+            <w:noProof/>
+            <w:sz w:val="22"/>
+            <w:szCs w:val="22"/>
+            <w:lang w:val="pt-BR" w:eastAsia="pt-BR" w:bidi="pa-IN"/>
+          </w:rPr>
+          <w:tab/>
+        </w:r>
+        <w:r>
+          <w:rPr>
+            <w:rStyle w:val="Hyperlink"/>
+            <w:smallCaps/>
+            <w:noProof/>
+            <w:lang w:val="pt-BR"/>
+          </w:rPr>
+          <w:t>Cronograma geral</w:t>
+        </w:r>
+        <w:r>
+          <w:rPr>
+            <w:noProof/>
+            <w:webHidden/>
+          </w:rPr>
+          <w:tab/>
+        </w:r>
+        <w:r>
+          <w:rPr>
+            <w:noProof/>
+            <w:webHidden/>
+          </w:rPr>
+          <w:fldChar w:fldCharType="begin"/>
+        </w:r>
+        <w:r>
+          <w:rPr>
+            <w:noProof/>
+            <w:webHidden/>
+          </w:rPr>
+          <w:instrText xml:space="preserve"> PAGEREF _Toc361841358 \h </w:instrText>
+        </w:r>
+        <w:r>
+          <w:rPr>
+            <w:noProof/>
+            <w:webHidden/>
+          </w:rPr>
+        </w:r>
+        <w:r>
+          <w:rPr>
+            <w:noProof/>
+            <w:webHidden/>
+          </w:rPr>
+          <w:fldChar w:fldCharType="separate"/>
+        </w:r>
+        <w:r>
+          <w:rPr>
+            <w:noProof/>
+            <w:webHidden/>
+          </w:rPr>
+          <w:t>4</w:t>
+        </w:r>
+        <w:r>
+          <w:rPr>
+            <w:noProof/>
+            <w:webHidden/>
+          </w:rPr>
+          <w:fldChar w:fldCharType="end"/>
+        </w:r>
+      </w:hyperlink>
+    </w:p>
+    <w:p>
+      <w:pPr>
+        <w:ind w:left="720"/>
+        <w:jc w:val="both"/>
+        <w:rPr>
+          <w:lang w:val="pt-BR"/>
+        </w:rPr>
+      </w:pPr>
+      <w:r>
+        <w:rPr>
+          <w:sz w:val="24"/>
+          <w:lang w:val="pt-BR"/>
+        </w:rPr>
+        <w:fldChar w:fldCharType="end"/>
+      </w:r>
+    </w:p>
+    <w:p>
+      <w:pPr>
+        <w:jc w:val="both"/>
+        <w:rPr>
+          <w:b/>
+          <w:smallCaps/>
+          <w:sz w:val="28"/>
+          <w:szCs w:val="28"/>
+          <w:lang w:val="pt-BR"/>
+        </w:rPr>
+      </w:pPr>
+      <w:r>
+        <w:rPr>
+          <w:b/>
+          <w:smallCaps/>
+          <w:sz w:val="28"/>
+          <w:szCs w:val="28"/>
+          <w:lang w:val="pt-BR"/>
+        </w:rPr>
+        <w:t>Tabela de figuras</w:t>
+      </w:r>
+    </w:p>
+    <w:p>
+      <w:pPr>
+        <w:pStyle w:val="TableofFigures"/>
+        <w:tabs>
+          <w:tab w:val="right" w:leader="dot" w:pos="9350"/>
+        </w:tabs>
+        <w:rPr>
+          <w:b/>
+          <w:smallCaps/>
+          <w:sz w:val="28"/>
+          <w:szCs w:val="28"/>
+          <w:lang w:val="pt-BR"/>
+        </w:rPr>
+      </w:pPr>
+    </w:p>
+    <w:p>
+      <w:pPr>
+        <w:pStyle w:val="TableofFigures"/>
+        <w:tabs>
+          <w:tab w:val="right" w:leader="dot" w:pos="9350"/>
+        </w:tabs>
+        <w:rPr>
+          <w:rFonts w:asciiTheme="minorHAnsi" w:eastAsiaTheme="minorEastAsia" w:hAnsiTheme="minorHAnsi" w:cstheme="minorBidi"/>
+          <w:noProof/>
+          <w:sz w:val="22"/>
+          <w:szCs w:val="22"/>
+          <w:lang w:val="pt-BR" w:eastAsia="pt-BR" w:bidi="pa-IN"/>
+        </w:rPr>
+      </w:pPr>
       <w:r>
         <w:rPr>
           <w:b/>
@@ -1356,8 +1658,29 @@
     </w:p>
     <w:p>
       <w:pPr>
-        <w:pStyle w:val="Heading1"/>
-        <w:jc w:val="both"/>
+        <w:rPr>
+          <w:sz w:val="24"/>
+          <w:lang w:val="pt-BR"/>
+        </w:rPr>
+      </w:pPr>
+      <w:r>
+        <w:rPr>
+          <w:sz w:val="24"/>
+          <w:lang w:val="pt-BR"/>
+        </w:rPr>
+        <w:t>RUP: Rational Unified Process</w:t>
+      </w:r>
+    </w:p>
+    <w:p>
+      <w:pPr>
+        <w:rPr>
+          <w:sz w:val="24"/>
+          <w:lang w:val="pt-BR"/>
+        </w:rPr>
+      </w:pPr>
+    </w:p>
+    <w:p>
+      <w:pPr>
         <w:rPr>
           <w:lang w:val="pt-BR"/>
         </w:rPr>
@@ -1517,7 +1840,7 @@
         </w:rPr>
         <w:br w:type="page"/>
       </w:r>
-      <w:bookmarkStart w:id="1" w:name="_Toc361756824"/>
+      <w:bookmarkStart w:id="1" w:name="_Toc361841355"/>
       <w:r>
         <w:rPr>
           <w:smallCaps/>
@@ -1528,16 +1851,16 @@
         <w:lastRenderedPageBreak/>
         <w:t>Introduc</w:t>
       </w:r>
+      <w:r>
+        <w:rPr>
+          <w:smallCaps/>
+          <w:sz w:val="28"/>
+          <w:szCs w:val="28"/>
+          <w:lang w:val="pt-BR"/>
+        </w:rPr>
+        <w:t>ão</w:t>
+      </w:r>
       <w:bookmarkEnd w:id="1"/>
-      <w:r>
-        <w:rPr>
-          <w:smallCaps/>
-          <w:sz w:val="28"/>
-          <w:szCs w:val="28"/>
-          <w:lang w:val="pt-BR"/>
-        </w:rPr>
-        <w:t>ão</w:t>
-      </w:r>
     </w:p>
     <w:p>
       <w:pPr>
@@ -1568,7 +1891,21 @@
           <w:sz w:val="24"/>
           <w:lang w:val="pt-BR"/>
         </w:rPr>
-        <w:t>visa demonstrar o planejamento inicial as etapas, do projeto que serão seguidas bem como um cronograma instrutivo daquilo que já foi feito.</w:t>
+        <w:t xml:space="preserve">visa demonstrar o planejamento </w:t>
+      </w:r>
+      <w:r>
+        <w:rPr>
+          <w:sz w:val="24"/>
+          <w:lang w:val="pt-BR"/>
+        </w:rPr>
+        <w:t xml:space="preserve">inicial, </w:t>
+      </w:r>
+      <w:r>
+        <w:rPr>
+          <w:sz w:val="24"/>
+          <w:lang w:val="pt-BR"/>
+        </w:rPr>
+        <w:t>as etapas do projeto que serão seguidas bem como um cronograma instrutivo daquilo que já foi feito.</w:t>
       </w:r>
       <w:r>
         <w:rPr>
@@ -1577,16 +1914,6 @@
         </w:rPr>
         <w:t xml:space="preserve"> Para uma visualização das etapas já cumpridas, bem como o planejamento da elaboração dos deliverables, consulte [1].</w:t>
       </w:r>
-    </w:p>
-    <w:p>
-      <w:pPr>
-        <w:ind w:firstLine="360"/>
-        <w:jc w:val="both"/>
-        <w:rPr>
-          <w:sz w:val="24"/>
-          <w:lang w:val="pt-BR"/>
-        </w:rPr>
-      </w:pPr>
     </w:p>
     <w:p>
       <w:pPr>
@@ -1612,84 +1939,691 @@
           <w:lang w:val="pt-BR"/>
         </w:rPr>
       </w:pPr>
-      <w:r>
-        <w:rPr>
-          <w:smallCaps/>
-          <w:sz w:val="28"/>
-          <w:szCs w:val="28"/>
-          <w:lang w:val="pt-BR"/>
-        </w:rPr>
-        <w:t>Cronograma</w:t>
-      </w:r>
-    </w:p>
-    <w:p>
-      <w:pPr>
-        <w:rPr>
-          <w:lang w:val="pt-BR"/>
-        </w:rPr>
-      </w:pPr>
-    </w:p>
-    <w:p>
-      <w:pPr>
-        <w:rPr>
-          <w:lang w:val="pt-BR"/>
-        </w:rPr>
-      </w:pPr>
-    </w:p>
-    <w:p>
-      <w:pPr>
-        <w:pStyle w:val="Caption"/>
-        <w:jc w:val="center"/>
-        <w:rPr>
-          <w:sz w:val="24"/>
-          <w:lang w:val="pt-BR"/>
-        </w:rPr>
-      </w:pPr>
-      <w:bookmarkStart w:id="2" w:name="_Toc361756826"/>
-      <w:r>
-        <w:rPr>
-          <w:lang w:val="pt-BR"/>
-        </w:rPr>
-        <w:t xml:space="preserve">Figura </w:t>
-      </w:r>
-      <w:r>
-        <w:rPr>
-          <w:lang w:val="pt-BR"/>
-        </w:rPr>
-        <w:fldChar w:fldCharType="begin"/>
-      </w:r>
-      <w:r>
-        <w:rPr>
-          <w:lang w:val="pt-BR"/>
-        </w:rPr>
-        <w:instrText xml:space="preserve"> SEQ Figura \* ARABIC </w:instrText>
-      </w:r>
-      <w:r>
-        <w:rPr>
-          <w:lang w:val="pt-BR"/>
-        </w:rPr>
-        <w:fldChar w:fldCharType="separate"/>
-      </w:r>
-      <w:r>
-        <w:rPr>
-          <w:noProof/>
-          <w:lang w:val="pt-BR"/>
-        </w:rPr>
-        <w:t>1</w:t>
-      </w:r>
-      <w:r>
-        <w:rPr>
-          <w:lang w:val="pt-BR"/>
-        </w:rPr>
-        <w:fldChar w:fldCharType="end"/>
-      </w:r>
-      <w:r>
-        <w:rPr>
-          <w:lang w:val="pt-BR"/>
-        </w:rPr>
-        <w:t xml:space="preserve"> - Main GUI</w:t>
+      <w:bookmarkStart w:id="2" w:name="_Toc361841356"/>
+      <w:r>
+        <w:rPr>
+          <w:smallCaps/>
+          <w:sz w:val="28"/>
+          <w:szCs w:val="28"/>
+          <w:lang w:val="pt-BR"/>
+        </w:rPr>
+        <w:t>Planejamento inicial</w:t>
       </w:r>
       <w:bookmarkEnd w:id="2"/>
+    </w:p>
+    <w:p>
+      <w:pPr>
+        <w:rPr>
+          <w:lang w:val="pt-BR"/>
+        </w:rPr>
+      </w:pPr>
+    </w:p>
+    <w:p>
+      <w:pPr>
+        <w:ind w:firstLine="360"/>
+        <w:jc w:val="both"/>
+        <w:rPr>
+          <w:sz w:val="24"/>
+          <w:lang w:val="pt-BR"/>
+        </w:rPr>
+      </w:pPr>
+      <w:r>
+        <w:rPr>
+          <w:sz w:val="24"/>
+          <w:lang w:val="pt-BR"/>
+        </w:rPr>
+        <w:t>O planejamento inicial</w:t>
+      </w:r>
+      <w:r>
+        <w:rPr>
+          <w:sz w:val="24"/>
+          <w:lang w:val="pt-BR"/>
+        </w:rPr>
+        <w:t xml:space="preserve"> foi o mais custoso quanto aos tempos de tomada de decisão, haja vista que o escopo de trabalho para o projeto não estava definido, ficando assim necessária uma discussão aprofundada das possíveis propostas de trabalho, bem como as diferenças de conhecimento, pontos de vista e opiniões entre os integrantes do grupo.</w:t>
+      </w:r>
+    </w:p>
+    <w:p>
+      <w:pPr>
+        <w:ind w:firstLine="360"/>
+        <w:jc w:val="both"/>
+        <w:rPr>
+          <w:sz w:val="24"/>
+          <w:lang w:val="pt-BR"/>
+        </w:rPr>
+      </w:pPr>
+      <w:r>
+        <w:rPr>
+          <w:sz w:val="24"/>
+          <w:lang w:val="pt-BR"/>
+        </w:rPr>
+        <w:t>Sendo assim, inicialmente, concluimos as etapas de:</w:t>
+      </w:r>
+    </w:p>
+    <w:p>
+      <w:pPr>
+        <w:ind w:firstLine="360"/>
+        <w:jc w:val="both"/>
+        <w:rPr>
+          <w:sz w:val="24"/>
+          <w:lang w:val="pt-BR"/>
+        </w:rPr>
+      </w:pPr>
+    </w:p>
+    <w:p>
+      <w:pPr>
+        <w:pStyle w:val="ListParagraph"/>
+        <w:numPr>
+          <w:ilvl w:val="0"/>
+          <w:numId w:val="5"/>
+        </w:numPr>
+        <w:jc w:val="both"/>
+        <w:rPr>
+          <w:sz w:val="24"/>
+          <w:lang w:val="pt-BR"/>
+        </w:rPr>
+      </w:pPr>
+      <w:r>
+        <w:rPr>
+          <w:sz w:val="24"/>
+          <w:lang w:val="pt-BR"/>
+        </w:rPr>
+        <w:t>Definição de nome fictício e logo da empresa;</w:t>
+      </w:r>
+    </w:p>
+    <w:p>
+      <w:pPr>
+        <w:pStyle w:val="ListParagraph"/>
+        <w:numPr>
+          <w:ilvl w:val="0"/>
+          <w:numId w:val="5"/>
+        </w:numPr>
+        <w:jc w:val="both"/>
+        <w:rPr>
+          <w:sz w:val="24"/>
+          <w:lang w:val="pt-BR"/>
+        </w:rPr>
+      </w:pPr>
+      <w:r>
+        <w:rPr>
+          <w:sz w:val="24"/>
+          <w:lang w:val="pt-BR"/>
+        </w:rPr>
+        <w:t>Apresentação de idéias para o trabalho;</w:t>
+      </w:r>
+    </w:p>
+    <w:p>
+      <w:pPr>
+        <w:pStyle w:val="ListParagraph"/>
+        <w:numPr>
+          <w:ilvl w:val="0"/>
+          <w:numId w:val="5"/>
+        </w:numPr>
+        <w:jc w:val="both"/>
+        <w:rPr>
+          <w:sz w:val="24"/>
+          <w:lang w:val="pt-BR"/>
+        </w:rPr>
+      </w:pPr>
+      <w:r>
+        <w:rPr>
+          <w:sz w:val="24"/>
+          <w:lang w:val="pt-BR"/>
+        </w:rPr>
+        <w:t>Discussão e voto das idéias;</w:t>
+      </w:r>
+    </w:p>
+    <w:p>
+      <w:pPr>
+        <w:pStyle w:val="ListParagraph"/>
+        <w:numPr>
+          <w:ilvl w:val="0"/>
+          <w:numId w:val="5"/>
+        </w:numPr>
+        <w:jc w:val="both"/>
+        <w:rPr>
+          <w:sz w:val="24"/>
+          <w:lang w:val="pt-BR"/>
+        </w:rPr>
+      </w:pPr>
+      <w:r>
+        <w:rPr>
+          <w:sz w:val="24"/>
+          <w:lang w:val="pt-BR"/>
+        </w:rPr>
+        <w:t>Apresentação das competências pessoais;</w:t>
+      </w:r>
+    </w:p>
+    <w:p>
+      <w:pPr>
+        <w:pStyle w:val="ListParagraph"/>
+        <w:numPr>
+          <w:ilvl w:val="0"/>
+          <w:numId w:val="5"/>
+        </w:numPr>
+        <w:jc w:val="both"/>
+        <w:rPr>
+          <w:sz w:val="24"/>
+          <w:lang w:val="pt-BR"/>
+        </w:rPr>
+      </w:pPr>
+      <w:r>
+        <w:rPr>
+          <w:sz w:val="24"/>
+          <w:lang w:val="pt-BR"/>
+        </w:rPr>
+        <w:t>Definição de cargos;</w:t>
+      </w:r>
+    </w:p>
+    <w:p>
+      <w:pPr>
+        <w:pStyle w:val="ListParagraph"/>
+        <w:numPr>
+          <w:ilvl w:val="0"/>
+          <w:numId w:val="5"/>
+        </w:numPr>
+        <w:jc w:val="both"/>
+        <w:rPr>
+          <w:sz w:val="24"/>
+          <w:lang w:val="pt-BR"/>
+        </w:rPr>
+      </w:pPr>
+      <w:r>
+        <w:rPr>
+          <w:sz w:val="24"/>
+          <w:lang w:val="pt-BR"/>
+        </w:rPr>
+        <w:t>Definição do escopo de trabalho;</w:t>
+      </w:r>
+    </w:p>
+    <w:p>
+      <w:pPr>
+        <w:pStyle w:val="ListParagraph"/>
+        <w:numPr>
+          <w:ilvl w:val="0"/>
+          <w:numId w:val="5"/>
+        </w:numPr>
+        <w:jc w:val="both"/>
+        <w:rPr>
+          <w:sz w:val="24"/>
+          <w:lang w:val="pt-BR"/>
+        </w:rPr>
+      </w:pPr>
+      <w:r>
+        <w:rPr>
+          <w:sz w:val="24"/>
+          <w:lang w:val="pt-BR"/>
+        </w:rPr>
+        <w:t>Elaboração</w:t>
+      </w:r>
+      <w:r>
+        <w:rPr>
+          <w:sz w:val="24"/>
+          <w:lang w:val="pt-BR"/>
+        </w:rPr>
+        <w:t xml:space="preserve"> parcial</w:t>
+      </w:r>
+      <w:r>
+        <w:rPr>
+          <w:sz w:val="24"/>
+          <w:lang w:val="pt-BR"/>
+        </w:rPr>
+        <w:t xml:space="preserve"> do</w:t>
+      </w:r>
+      <w:r>
+        <w:rPr>
+          <w:sz w:val="24"/>
+          <w:lang w:val="pt-BR"/>
+        </w:rPr>
+        <w:t>s</w:t>
+      </w:r>
+      <w:r>
+        <w:rPr>
+          <w:sz w:val="24"/>
+          <w:lang w:val="pt-BR"/>
+        </w:rPr>
+        <w:t xml:space="preserve"> Deliverable</w:t>
+      </w:r>
+      <w:r>
+        <w:rPr>
+          <w:sz w:val="24"/>
+          <w:lang w:val="pt-BR"/>
+        </w:rPr>
+        <w:t>s</w:t>
+      </w:r>
+      <w:r>
+        <w:rPr>
+          <w:sz w:val="24"/>
+          <w:lang w:val="pt-BR"/>
+        </w:rPr>
+        <w:t xml:space="preserve"> #1 e #2;</w:t>
+      </w:r>
+    </w:p>
+    <w:p>
+      <w:pPr>
+        <w:pStyle w:val="ListParagraph"/>
+        <w:numPr>
+          <w:ilvl w:val="0"/>
+          <w:numId w:val="5"/>
+        </w:numPr>
+        <w:jc w:val="both"/>
+        <w:rPr>
+          <w:sz w:val="24"/>
+          <w:lang w:val="pt-BR"/>
+        </w:rPr>
+      </w:pPr>
+      <w:r>
+        <w:rPr>
+          <w:sz w:val="24"/>
+          <w:lang w:val="pt-BR"/>
+        </w:rPr>
+        <w:t>Aprendizado do software github e sua utilização atual;</w:t>
+      </w:r>
+    </w:p>
+    <w:p>
+      <w:pPr>
+        <w:pStyle w:val="ListParagraph"/>
+        <w:numPr>
+          <w:ilvl w:val="0"/>
+          <w:numId w:val="5"/>
+        </w:numPr>
+        <w:jc w:val="both"/>
+        <w:rPr>
+          <w:sz w:val="24"/>
+          <w:lang w:val="pt-BR"/>
+        </w:rPr>
+      </w:pPr>
+      <w:r>
+        <w:rPr>
+          <w:sz w:val="24"/>
+          <w:lang w:val="pt-BR"/>
+        </w:rPr>
+        <w:t xml:space="preserve"> Utilização do software Gantter para geração dos diagramas de Gantt;</w:t>
+      </w:r>
+    </w:p>
+    <w:p>
+      <w:pPr>
+        <w:pStyle w:val="ListParagraph"/>
+        <w:ind w:left="1080"/>
+        <w:jc w:val="both"/>
+        <w:rPr>
+          <w:sz w:val="24"/>
+          <w:lang w:val="pt-BR"/>
+        </w:rPr>
+      </w:pPr>
+    </w:p>
+    <w:p>
+      <w:pPr>
+        <w:ind w:firstLine="360"/>
+        <w:jc w:val="both"/>
+        <w:rPr>
+          <w:sz w:val="24"/>
+          <w:lang w:val="pt-BR"/>
+        </w:rPr>
+      </w:pPr>
+      <w:r>
+        <w:rPr>
+          <w:sz w:val="24"/>
+          <w:lang w:val="pt-BR"/>
+        </w:rPr>
+        <w:t xml:space="preserve">Haja vista </w:t>
+      </w:r>
+      <w:r>
+        <w:rPr>
+          <w:sz w:val="24"/>
+          <w:lang w:val="pt-BR"/>
+        </w:rPr>
+        <w:t>a participação dos integrantes, consideramos o processo de escolha do trabalho democrático e de acordo com a ampla maioria e vontade dos mesmos.</w:t>
+      </w:r>
+    </w:p>
+    <w:p>
+      <w:pPr>
+        <w:ind w:firstLine="360"/>
+        <w:jc w:val="both"/>
+        <w:rPr>
+          <w:sz w:val="24"/>
+          <w:lang w:val="pt-BR"/>
+        </w:rPr>
+      </w:pPr>
+      <w:r>
+        <w:rPr>
+          <w:sz w:val="24"/>
+          <w:lang w:val="pt-BR"/>
+        </w:rPr>
+        <w:t>Para mais detalhes temporais, consulte [1], bem como o repositório no github “</w:t>
+      </w:r>
+      <w:r>
+        <w:rPr>
+          <w:sz w:val="24"/>
+          <w:lang w:val="pt-BR"/>
+        </w:rPr>
+        <w:t>maaubo/ESOF---TRABALHO</w:t>
+      </w:r>
+      <w:r>
+        <w:rPr>
+          <w:sz w:val="24"/>
+          <w:lang w:val="pt-BR"/>
+        </w:rPr>
+        <w:t>” que contém as discussões “Wiki”, “Issues”, documentos, código e demais arquivos necessários ao desenvolvimento do software.</w:t>
+      </w:r>
+    </w:p>
+    <w:p>
+      <w:pPr>
+        <w:rPr>
+          <w:lang w:val="pt-BR"/>
+        </w:rPr>
+      </w:pPr>
+    </w:p>
+    <w:p>
+      <w:pPr>
+        <w:pStyle w:val="Heading1"/>
+        <w:numPr>
+          <w:ilvl w:val="0"/>
+          <w:numId w:val="1"/>
+        </w:numPr>
+        <w:jc w:val="both"/>
+        <w:rPr>
+          <w:smallCaps/>
+          <w:sz w:val="28"/>
+          <w:szCs w:val="28"/>
+          <w:lang w:val="pt-BR"/>
+        </w:rPr>
+      </w:pPr>
+      <w:bookmarkStart w:id="3" w:name="_Toc361841357"/>
+      <w:r>
+        <w:rPr>
+          <w:smallCaps/>
+          <w:sz w:val="28"/>
+          <w:szCs w:val="28"/>
+          <w:lang w:val="pt-BR"/>
+        </w:rPr>
+        <w:t>Etapas do projeto</w:t>
+      </w:r>
+      <w:bookmarkEnd w:id="3"/>
+    </w:p>
+    <w:p>
+      <w:pPr>
+        <w:rPr>
+          <w:lang w:val="pt-BR"/>
+        </w:rPr>
+      </w:pPr>
+    </w:p>
+    <w:p>
+      <w:pPr>
+        <w:ind w:firstLine="360"/>
+        <w:jc w:val="both"/>
+        <w:rPr>
+          <w:sz w:val="24"/>
+          <w:lang w:val="pt-BR"/>
+        </w:rPr>
+      </w:pPr>
+      <w:r>
+        <w:rPr>
+          <w:sz w:val="24"/>
+          <w:lang w:val="pt-BR"/>
+        </w:rPr>
+        <w:t xml:space="preserve">O aprendizado </w:t>
+      </w:r>
+      <w:r>
+        <w:rPr>
+          <w:sz w:val="24"/>
+          <w:lang w:val="pt-BR"/>
+        </w:rPr>
+        <w:t>comcomitante da disciplina de Engenharia de Software com a utilização de seus conhecimentos adquiridos diretamente no trabalho proposto nos impõe certas limitações de capacidade técnica. Dessa forma, não pudemos começar</w:t>
+      </w:r>
+      <w:proofErr w:type="gramStart"/>
+      <w:r>
+        <w:rPr>
+          <w:sz w:val="24"/>
+          <w:lang w:val="pt-BR"/>
+        </w:rPr>
+        <w:t xml:space="preserve"> por exemplo</w:t>
+      </w:r>
+      <w:proofErr w:type="gramEnd"/>
+      <w:r>
+        <w:rPr>
+          <w:sz w:val="24"/>
+          <w:lang w:val="pt-BR"/>
+        </w:rPr>
+        <w:t xml:space="preserve">, a análise de requisitos de nosso projeto antes que toda a matéria de análise de requisitos fosse dada e estudada pelos integrantes do grupo. </w:t>
+      </w:r>
+    </w:p>
+    <w:p>
+      <w:pPr>
+        <w:ind w:firstLine="360"/>
+        <w:jc w:val="both"/>
+        <w:rPr>
+          <w:sz w:val="24"/>
+          <w:lang w:val="pt-BR"/>
+        </w:rPr>
+      </w:pPr>
+      <w:r>
+        <w:rPr>
+          <w:sz w:val="24"/>
+          <w:lang w:val="pt-BR"/>
+        </w:rPr>
+        <w:t xml:space="preserve">Dessa mesma maneira, para a definição das etapas do projeto, foi </w:t>
+      </w:r>
+      <w:proofErr w:type="gramStart"/>
+      <w:r>
+        <w:rPr>
+          <w:sz w:val="24"/>
+          <w:lang w:val="pt-BR"/>
+        </w:rPr>
+        <w:t>proposto</w:t>
+      </w:r>
+      <w:proofErr w:type="gramEnd"/>
+      <w:r>
+        <w:rPr>
+          <w:sz w:val="24"/>
+          <w:lang w:val="pt-BR"/>
+        </w:rPr>
+        <w:t xml:space="preserve"> inicialmente a utilização do RUP, dadas suas características de desenvolvimento de software iterativo e incremental com redução de riscos. </w:t>
+      </w:r>
+    </w:p>
+    <w:p>
+      <w:pPr>
+        <w:ind w:firstLine="360"/>
+        <w:jc w:val="both"/>
+        <w:rPr>
+          <w:sz w:val="24"/>
+          <w:lang w:val="pt-BR"/>
+        </w:rPr>
+      </w:pPr>
+      <w:r>
+        <w:rPr>
+          <w:sz w:val="24"/>
+          <w:lang w:val="pt-BR"/>
+        </w:rPr>
+        <w:t xml:space="preserve">Entretanto, ao decorrer da matéria de engenharia de software, percebeu-se que devido às limitações de tempo e como o processo RUP é bastante rigoroso e necessita da geração de diversos documentos, grande parte do tempo e esforço do grupo seriam gastos na arquitetura, na </w:t>
+      </w:r>
+      <w:r>
+        <w:rPr>
+          <w:sz w:val="24"/>
+          <w:lang w:val="pt-BR"/>
+        </w:rPr>
+        <w:lastRenderedPageBreak/>
+        <w:t>modelagem e no seguimento do processo de software. Sendo assim, cogitou-se a possibilidade de aplicarmos alguma metodologia ágil para a execução deste projeto, após o sucesso das etapas iniciais.</w:t>
+      </w:r>
+    </w:p>
+    <w:p>
+      <w:pPr>
+        <w:ind w:firstLine="360"/>
+        <w:jc w:val="both"/>
+        <w:rPr>
+          <w:sz w:val="24"/>
+          <w:lang w:val="pt-BR"/>
+        </w:rPr>
+      </w:pPr>
+      <w:r>
+        <w:rPr>
+          <w:sz w:val="24"/>
+          <w:lang w:val="pt-BR"/>
+        </w:rPr>
+        <w:t>Neste momento, estamos definindo a metodologia que será adotada para o acompanhamento do desenvolvimento do software, entranto, sabemos que:</w:t>
+      </w:r>
+    </w:p>
+    <w:p>
+      <w:pPr>
+        <w:pStyle w:val="ListParagraph"/>
+        <w:numPr>
+          <w:ilvl w:val="0"/>
+          <w:numId w:val="6"/>
+        </w:numPr>
+        <w:jc w:val="both"/>
+        <w:rPr>
+          <w:sz w:val="24"/>
+          <w:lang w:val="pt-BR"/>
+        </w:rPr>
+      </w:pPr>
+      <w:r>
+        <w:rPr>
+          <w:sz w:val="24"/>
+          <w:lang w:val="pt-BR"/>
+        </w:rPr>
+        <w:t>A metodologia deve ser compatível com o reuso de software;</w:t>
+      </w:r>
+    </w:p>
+    <w:p>
+      <w:pPr>
+        <w:pStyle w:val="ListParagraph"/>
+        <w:numPr>
+          <w:ilvl w:val="0"/>
+          <w:numId w:val="6"/>
+        </w:numPr>
+        <w:jc w:val="both"/>
+        <w:rPr>
+          <w:sz w:val="24"/>
+          <w:lang w:val="pt-BR"/>
+        </w:rPr>
+      </w:pPr>
+      <w:r>
+        <w:rPr>
+          <w:sz w:val="24"/>
+          <w:lang w:val="pt-BR"/>
+        </w:rPr>
+        <w:t>Deve proporcionar rápido desenvolvimento;</w:t>
+      </w:r>
+    </w:p>
+    <w:p>
+      <w:pPr>
+        <w:pStyle w:val="ListParagraph"/>
+        <w:numPr>
+          <w:ilvl w:val="0"/>
+          <w:numId w:val="6"/>
+        </w:numPr>
+        <w:jc w:val="both"/>
+        <w:rPr>
+          <w:sz w:val="24"/>
+          <w:lang w:val="pt-BR"/>
+        </w:rPr>
+      </w:pPr>
+      <w:r>
+        <w:rPr>
+          <w:sz w:val="24"/>
+          <w:lang w:val="pt-BR"/>
+        </w:rPr>
+        <w:t>Deve ser capaz de se adequar a pequenas mudanças de escopo, haja vista a quantidade de integrantes do grupo que possivelmente apresentem novas idéias;</w:t>
+      </w:r>
+    </w:p>
+    <w:p>
+      <w:pPr>
+        <w:pStyle w:val="ListParagraph"/>
+        <w:numPr>
+          <w:ilvl w:val="0"/>
+          <w:numId w:val="6"/>
+        </w:numPr>
+        <w:jc w:val="both"/>
+        <w:rPr>
+          <w:sz w:val="24"/>
+          <w:lang w:val="pt-BR"/>
+        </w:rPr>
+      </w:pPr>
+      <w:r>
+        <w:rPr>
+          <w:sz w:val="24"/>
+          <w:lang w:val="pt-BR"/>
+        </w:rPr>
+        <w:t>Deve ser amplamente aceita e compreendida pelos integrantes do grupo;</w:t>
+      </w:r>
+    </w:p>
+    <w:p>
+      <w:pPr>
+        <w:rPr>
+          <w:lang w:val="pt-BR"/>
+        </w:rPr>
+      </w:pPr>
+    </w:p>
+    <w:p>
+      <w:pPr>
+        <w:pStyle w:val="Heading1"/>
+        <w:numPr>
+          <w:ilvl w:val="0"/>
+          <w:numId w:val="1"/>
+        </w:numPr>
+        <w:jc w:val="both"/>
+        <w:rPr>
+          <w:smallCaps/>
+          <w:sz w:val="28"/>
+          <w:szCs w:val="28"/>
+          <w:lang w:val="pt-BR"/>
+        </w:rPr>
+      </w:pPr>
+      <w:bookmarkStart w:id="4" w:name="_Toc361841358"/>
+      <w:r>
+        <w:rPr>
+          <w:smallCaps/>
+          <w:sz w:val="28"/>
+          <w:szCs w:val="28"/>
+          <w:lang w:val="pt-BR"/>
+        </w:rPr>
+        <w:t>Cronograma geral</w:t>
+      </w:r>
+      <w:bookmarkEnd w:id="4"/>
+    </w:p>
+    <w:p>
+      <w:pPr>
+        <w:rPr>
+          <w:lang w:val="pt-BR"/>
+        </w:rPr>
+      </w:pPr>
+    </w:p>
+    <w:p>
+      <w:pPr>
+        <w:ind w:firstLine="360"/>
+        <w:jc w:val="both"/>
+        <w:rPr>
+          <w:sz w:val="24"/>
+          <w:lang w:val="pt-BR"/>
+        </w:rPr>
+      </w:pPr>
+      <w:r>
+        <w:rPr>
+          <w:sz w:val="24"/>
+          <w:lang w:val="pt-BR"/>
+        </w:rPr>
+        <w:t>No momento presente</w:t>
+      </w:r>
+      <w:r>
+        <w:rPr>
+          <w:sz w:val="24"/>
+          <w:lang w:val="pt-BR"/>
+        </w:rPr>
+        <w:t xml:space="preserve">, o cronograma geral está em [1]. A definição do processo de software está programada para ser feita até 25 de julho e a partir desta decisão, teremos embasamento para elaborarmos os cronogramas dos sprints (caso a metodologia seja o Scrum) ou os cronogramas para as documentações do RUP, etc. </w:t>
+      </w:r>
+    </w:p>
+    <w:p>
+      <w:pPr>
+        <w:rPr>
+          <w:lang w:val="pt-BR"/>
+        </w:rPr>
+      </w:pPr>
+    </w:p>
+    <w:p>
+      <w:pPr>
+        <w:rPr>
+          <w:lang w:val="pt-BR"/>
+        </w:rPr>
+      </w:pPr>
     </w:p>
     <w:sectPr>
       <w:pgSz w:w="12240" w:h="15840" w:code="1"/>
@@ -1729,25 +2663,122 @@
         <w:rPr>
           <w:lang w:val="pt-BR"/>
         </w:rPr>
-        <w:t>Neste documento, a equipe deverá mostrar quais serão as principais atividades a serem desenvolvidas com o projeto. É necessário desenvolver um cronograma. Você deve usar o OpenProj (</w:t>
-      </w:r>
-      <w:hyperlink r:id="rId1" w:history="1">
-        <w:r>
-          <w:rPr>
-            <w:rStyle w:val="Hyperlink"/>
-            <w:lang w:val="pt-BR"/>
-          </w:rPr>
-          <w:t>www.openproj.org</w:t>
-        </w:r>
-      </w:hyperlink>
-      <w:r>
-        <w:rPr>
-          <w:lang w:val="pt-BR"/>
-        </w:rPr>
-        <w:t xml:space="preserve">) mostrado na Figura 2. Vocês devem exportar o arquivo do OpenProj e carregar no GitHub versões parciais a cada mês decorrido. </w:t>
-      </w:r>
-      <w:r>
-        <w:t>Logo, deverão ter em torno de pelo menos 3 versões.</w:t>
+        <w:t xml:space="preserve">Neste documento, a equipe deverá mostrar quais serão as principais atividades a serem desenvolvidas com o projeto. É necessário desenvolver um cronograma. Você deve usar o </w:t>
+      </w:r>
+      <w:proofErr w:type="gramStart"/>
+      <w:r>
+        <w:rPr>
+          <w:lang w:val="pt-BR"/>
+        </w:rPr>
+        <w:t>OpenProj</w:t>
+      </w:r>
+      <w:proofErr w:type="gramEnd"/>
+      <w:r>
+        <w:rPr>
+          <w:lang w:val="pt-BR"/>
+        </w:rPr>
+        <w:t xml:space="preserve"> (</w:t>
+      </w:r>
+      <w:r>
+        <w:fldChar w:fldCharType="begin"/>
+      </w:r>
+      <w:r>
+        <w:rPr>
+          <w:lang w:val="pt-BR"/>
+        </w:rPr>
+        <w:instrText>HYPERLINK "http://www.openproj.org"</w:instrText>
+      </w:r>
+      <w:r>
+        <w:fldChar w:fldCharType="separate"/>
+      </w:r>
+      <w:r>
+        <w:rPr>
+          <w:rStyle w:val="Hyperlink"/>
+          <w:lang w:val="pt-BR"/>
+        </w:rPr>
+        <w:t>www.openproj.org</w:t>
+      </w:r>
+      <w:r>
+        <w:fldChar w:fldCharType="end"/>
+      </w:r>
+      <w:r>
+        <w:rPr>
+          <w:lang w:val="pt-BR"/>
+        </w:rPr>
+        <w:t xml:space="preserve">) mostrado na Figura 2. Vocês devem exportar o arquivo do </w:t>
+      </w:r>
+      <w:proofErr w:type="gramStart"/>
+      <w:r>
+        <w:rPr>
+          <w:lang w:val="pt-BR"/>
+        </w:rPr>
+        <w:t>OpenProj</w:t>
+      </w:r>
+      <w:proofErr w:type="gramEnd"/>
+      <w:r>
+        <w:rPr>
+          <w:lang w:val="pt-BR"/>
+        </w:rPr>
+        <w:t xml:space="preserve"> e carregar no GitHub versões parciais a cada mês decorrido. </w:t>
+      </w:r>
+      <w:r>
+        <w:t xml:space="preserve">Logo, </w:t>
+      </w:r>
+      <w:proofErr w:type="spellStart"/>
+      <w:r>
+        <w:t>deverão</w:t>
+      </w:r>
+      <w:proofErr w:type="spellEnd"/>
+      <w:r>
+        <w:t xml:space="preserve"> </w:t>
+      </w:r>
+      <w:proofErr w:type="spellStart"/>
+      <w:r>
+        <w:t>ter</w:t>
+      </w:r>
+      <w:proofErr w:type="spellEnd"/>
+      <w:r>
+        <w:t xml:space="preserve"> </w:t>
+      </w:r>
+      <w:proofErr w:type="spellStart"/>
+      <w:r>
+        <w:t>em</w:t>
+      </w:r>
+      <w:proofErr w:type="spellEnd"/>
+      <w:r>
+        <w:t xml:space="preserve"> </w:t>
+      </w:r>
+      <w:proofErr w:type="spellStart"/>
+      <w:r>
+        <w:t>torno</w:t>
+      </w:r>
+      <w:proofErr w:type="spellEnd"/>
+      <w:r>
+        <w:t xml:space="preserve"> de </w:t>
+      </w:r>
+      <w:proofErr w:type="spellStart"/>
+      <w:r>
+        <w:t>pelo</w:t>
+      </w:r>
+      <w:proofErr w:type="spellEnd"/>
+      <w:r>
+        <w:t xml:space="preserve"> </w:t>
+      </w:r>
+      <w:proofErr w:type="spellStart"/>
+      <w:r>
+        <w:t>menos</w:t>
+      </w:r>
+      <w:proofErr w:type="spellEnd"/>
+      <w:r>
+        <w:t xml:space="preserve"> 3 </w:t>
+      </w:r>
+      <w:proofErr w:type="spellStart"/>
+      <w:r>
+        <w:t>versões</w:t>
+      </w:r>
+      <w:proofErr w:type="spellEnd"/>
+      <w:r>
+        <w:t>.</w:t>
       </w:r>
     </w:p>
     <w:p>
@@ -1860,7 +2891,7 @@
         <w:rStyle w:val="PageNumber"/>
         <w:noProof/>
       </w:rPr>
-      <w:t>3</w:t>
+      <w:t>4</w:t>
     </w:r>
     <w:r>
       <w:rPr>
@@ -1927,7 +2958,27 @@
         <w:szCs w:val="16"/>
         <w:lang w:val="pt-BR"/>
       </w:rPr>
-      <w:t>Projeto PIM -  Integração de dados pessoais usando SGBD</w:t>
+      <w:t>Projeto PIM -</w:t>
+    </w:r>
+    <w:proofErr w:type="gramStart"/>
+    <w:r>
+      <w:rPr>
+        <w:b/>
+        <w:sz w:val="16"/>
+        <w:szCs w:val="16"/>
+        <w:lang w:val="pt-BR"/>
+      </w:rPr>
+      <w:t xml:space="preserve">  </w:t>
+    </w:r>
+    <w:proofErr w:type="gramEnd"/>
+    <w:r>
+      <w:rPr>
+        <w:b/>
+        <w:sz w:val="16"/>
+        <w:szCs w:val="16"/>
+        <w:lang w:val="pt-BR"/>
+      </w:rPr>
+      <w:t>Integração de dados pessoais usando SGBD</w:t>
     </w:r>
     <w:r>
       <w:rPr>
@@ -2199,6 +3250,119 @@
     </w:lvl>
   </w:abstractNum>
   <w:abstractNum w:abstractNumId="2">
+    <w:nsid w:val="444E38B0"/>
+    <w:multiLevelType w:val="hybridMultilevel"/>
+    <w:tmpl w:val="E94C9C8A"/>
+    <w:lvl w:ilvl="0" w:tplc="04160001">
+      <w:start w:val="1"/>
+      <w:numFmt w:val="bullet"/>
+      <w:lvlText w:val=""/>
+      <w:lvlJc w:val="left"/>
+      <w:pPr>
+        <w:ind w:left="1080" w:hanging="360"/>
+      </w:pPr>
+      <w:rPr>
+        <w:rFonts w:ascii="Symbol" w:hAnsi="Symbol" w:hint="default"/>
+      </w:rPr>
+    </w:lvl>
+    <w:lvl w:ilvl="1" w:tplc="04160003" w:tentative="1">
+      <w:start w:val="1"/>
+      <w:numFmt w:val="bullet"/>
+      <w:lvlText w:val="o"/>
+      <w:lvlJc w:val="left"/>
+      <w:pPr>
+        <w:ind w:left="1800" w:hanging="360"/>
+      </w:pPr>
+      <w:rPr>
+        <w:rFonts w:ascii="Courier New" w:hAnsi="Courier New" w:cs="Courier New" w:hint="default"/>
+      </w:rPr>
+    </w:lvl>
+    <w:lvl w:ilvl="2" w:tplc="04160005" w:tentative="1">
+      <w:start w:val="1"/>
+      <w:numFmt w:val="bullet"/>
+      <w:lvlText w:val=""/>
+      <w:lvlJc w:val="left"/>
+      <w:pPr>
+        <w:ind w:left="2520" w:hanging="360"/>
+      </w:pPr>
+      <w:rPr>
+        <w:rFonts w:ascii="Wingdings" w:hAnsi="Wingdings" w:hint="default"/>
+      </w:rPr>
+    </w:lvl>
+    <w:lvl w:ilvl="3" w:tplc="04160001" w:tentative="1">
+      <w:start w:val="1"/>
+      <w:numFmt w:val="bullet"/>
+      <w:lvlText w:val=""/>
+      <w:lvlJc w:val="left"/>
+      <w:pPr>
+        <w:ind w:left="3240" w:hanging="360"/>
+      </w:pPr>
+      <w:rPr>
+        <w:rFonts w:ascii="Symbol" w:hAnsi="Symbol" w:hint="default"/>
+      </w:rPr>
+    </w:lvl>
+    <w:lvl w:ilvl="4" w:tplc="04160003" w:tentative="1">
+      <w:start w:val="1"/>
+      <w:numFmt w:val="bullet"/>
+      <w:lvlText w:val="o"/>
+      <w:lvlJc w:val="left"/>
+      <w:pPr>
+        <w:ind w:left="3960" w:hanging="360"/>
+      </w:pPr>
+      <w:rPr>
+        <w:rFonts w:ascii="Courier New" w:hAnsi="Courier New" w:cs="Courier New" w:hint="default"/>
+      </w:rPr>
+    </w:lvl>
+    <w:lvl w:ilvl="5" w:tplc="04160005" w:tentative="1">
+      <w:start w:val="1"/>
+      <w:numFmt w:val="bullet"/>
+      <w:lvlText w:val=""/>
+      <w:lvlJc w:val="left"/>
+      <w:pPr>
+        <w:ind w:left="4680" w:hanging="360"/>
+      </w:pPr>
+      <w:rPr>
+        <w:rFonts w:ascii="Wingdings" w:hAnsi="Wingdings" w:hint="default"/>
+      </w:rPr>
+    </w:lvl>
+    <w:lvl w:ilvl="6" w:tplc="04160001" w:tentative="1">
+      <w:start w:val="1"/>
+      <w:numFmt w:val="bullet"/>
+      <w:lvlText w:val=""/>
+      <w:lvlJc w:val="left"/>
+      <w:pPr>
+        <w:ind w:left="5400" w:hanging="360"/>
+      </w:pPr>
+      <w:rPr>
+        <w:rFonts w:ascii="Symbol" w:hAnsi="Symbol" w:hint="default"/>
+      </w:rPr>
+    </w:lvl>
+    <w:lvl w:ilvl="7" w:tplc="04160003" w:tentative="1">
+      <w:start w:val="1"/>
+      <w:numFmt w:val="bullet"/>
+      <w:lvlText w:val="o"/>
+      <w:lvlJc w:val="left"/>
+      <w:pPr>
+        <w:ind w:left="6120" w:hanging="360"/>
+      </w:pPr>
+      <w:rPr>
+        <w:rFonts w:ascii="Courier New" w:hAnsi="Courier New" w:cs="Courier New" w:hint="default"/>
+      </w:rPr>
+    </w:lvl>
+    <w:lvl w:ilvl="8" w:tplc="04160005" w:tentative="1">
+      <w:start w:val="1"/>
+      <w:numFmt w:val="bullet"/>
+      <w:lvlText w:val=""/>
+      <w:lvlJc w:val="left"/>
+      <w:pPr>
+        <w:ind w:left="6840" w:hanging="360"/>
+      </w:pPr>
+      <w:rPr>
+        <w:rFonts w:ascii="Wingdings" w:hAnsi="Wingdings" w:hint="default"/>
+      </w:rPr>
+    </w:lvl>
+  </w:abstractNum>
+  <w:abstractNum w:abstractNumId="3">
     <w:nsid w:val="67F73606"/>
     <w:multiLevelType w:val="hybridMultilevel"/>
     <w:tmpl w:val="21F06036"/>
@@ -2287,7 +3451,7 @@
       </w:pPr>
     </w:lvl>
   </w:abstractNum>
-  <w:abstractNum w:abstractNumId="3">
+  <w:abstractNum w:abstractNumId="4">
     <w:nsid w:val="682A6888"/>
     <w:multiLevelType w:val="hybridMultilevel"/>
     <w:tmpl w:val="027A7570"/>
@@ -2378,17 +3542,136 @@
       </w:pPr>
     </w:lvl>
   </w:abstractNum>
+  <w:abstractNum w:abstractNumId="5">
+    <w:nsid w:val="7A0E3A97"/>
+    <w:multiLevelType w:val="hybridMultilevel"/>
+    <w:tmpl w:val="F3300D16"/>
+    <w:lvl w:ilvl="0" w:tplc="04160001">
+      <w:start w:val="1"/>
+      <w:numFmt w:val="bullet"/>
+      <w:lvlText w:val=""/>
+      <w:lvlJc w:val="left"/>
+      <w:pPr>
+        <w:ind w:left="1080" w:hanging="360"/>
+      </w:pPr>
+      <w:rPr>
+        <w:rFonts w:ascii="Symbol" w:hAnsi="Symbol" w:hint="default"/>
+      </w:rPr>
+    </w:lvl>
+    <w:lvl w:ilvl="1" w:tplc="04160003" w:tentative="1">
+      <w:start w:val="1"/>
+      <w:numFmt w:val="bullet"/>
+      <w:lvlText w:val="o"/>
+      <w:lvlJc w:val="left"/>
+      <w:pPr>
+        <w:ind w:left="1800" w:hanging="360"/>
+      </w:pPr>
+      <w:rPr>
+        <w:rFonts w:ascii="Courier New" w:hAnsi="Courier New" w:cs="Courier New" w:hint="default"/>
+      </w:rPr>
+    </w:lvl>
+    <w:lvl w:ilvl="2" w:tplc="04160005" w:tentative="1">
+      <w:start w:val="1"/>
+      <w:numFmt w:val="bullet"/>
+      <w:lvlText w:val=""/>
+      <w:lvlJc w:val="left"/>
+      <w:pPr>
+        <w:ind w:left="2520" w:hanging="360"/>
+      </w:pPr>
+      <w:rPr>
+        <w:rFonts w:ascii="Wingdings" w:hAnsi="Wingdings" w:hint="default"/>
+      </w:rPr>
+    </w:lvl>
+    <w:lvl w:ilvl="3" w:tplc="04160001" w:tentative="1">
+      <w:start w:val="1"/>
+      <w:numFmt w:val="bullet"/>
+      <w:lvlText w:val=""/>
+      <w:lvlJc w:val="left"/>
+      <w:pPr>
+        <w:ind w:left="3240" w:hanging="360"/>
+      </w:pPr>
+      <w:rPr>
+        <w:rFonts w:ascii="Symbol" w:hAnsi="Symbol" w:hint="default"/>
+      </w:rPr>
+    </w:lvl>
+    <w:lvl w:ilvl="4" w:tplc="04160003" w:tentative="1">
+      <w:start w:val="1"/>
+      <w:numFmt w:val="bullet"/>
+      <w:lvlText w:val="o"/>
+      <w:lvlJc w:val="left"/>
+      <w:pPr>
+        <w:ind w:left="3960" w:hanging="360"/>
+      </w:pPr>
+      <w:rPr>
+        <w:rFonts w:ascii="Courier New" w:hAnsi="Courier New" w:cs="Courier New" w:hint="default"/>
+      </w:rPr>
+    </w:lvl>
+    <w:lvl w:ilvl="5" w:tplc="04160005" w:tentative="1">
+      <w:start w:val="1"/>
+      <w:numFmt w:val="bullet"/>
+      <w:lvlText w:val=""/>
+      <w:lvlJc w:val="left"/>
+      <w:pPr>
+        <w:ind w:left="4680" w:hanging="360"/>
+      </w:pPr>
+      <w:rPr>
+        <w:rFonts w:ascii="Wingdings" w:hAnsi="Wingdings" w:hint="default"/>
+      </w:rPr>
+    </w:lvl>
+    <w:lvl w:ilvl="6" w:tplc="04160001" w:tentative="1">
+      <w:start w:val="1"/>
+      <w:numFmt w:val="bullet"/>
+      <w:lvlText w:val=""/>
+      <w:lvlJc w:val="left"/>
+      <w:pPr>
+        <w:ind w:left="5400" w:hanging="360"/>
+      </w:pPr>
+      <w:rPr>
+        <w:rFonts w:ascii="Symbol" w:hAnsi="Symbol" w:hint="default"/>
+      </w:rPr>
+    </w:lvl>
+    <w:lvl w:ilvl="7" w:tplc="04160003" w:tentative="1">
+      <w:start w:val="1"/>
+      <w:numFmt w:val="bullet"/>
+      <w:lvlText w:val="o"/>
+      <w:lvlJc w:val="left"/>
+      <w:pPr>
+        <w:ind w:left="6120" w:hanging="360"/>
+      </w:pPr>
+      <w:rPr>
+        <w:rFonts w:ascii="Courier New" w:hAnsi="Courier New" w:cs="Courier New" w:hint="default"/>
+      </w:rPr>
+    </w:lvl>
+    <w:lvl w:ilvl="8" w:tplc="04160005" w:tentative="1">
+      <w:start w:val="1"/>
+      <w:numFmt w:val="bullet"/>
+      <w:lvlText w:val=""/>
+      <w:lvlJc w:val="left"/>
+      <w:pPr>
+        <w:ind w:left="6840" w:hanging="360"/>
+      </w:pPr>
+      <w:rPr>
+        <w:rFonts w:ascii="Wingdings" w:hAnsi="Wingdings" w:hint="default"/>
+      </w:rPr>
+    </w:lvl>
+  </w:abstractNum>
   <w:num w:numId="1">
     <w:abstractNumId w:val="0"/>
   </w:num>
   <w:num w:numId="2">
-    <w:abstractNumId w:val="3"/>
+    <w:abstractNumId w:val="4"/>
   </w:num>
   <w:num w:numId="3">
     <w:abstractNumId w:val="1"/>
   </w:num>
   <w:num w:numId="4">
+    <w:abstractNumId w:val="3"/>
+  </w:num>
+  <w:num w:numId="5">
     <w:abstractNumId w:val="2"/>
+  </w:num>
+  <w:num w:numId="6">
+    <w:abstractNumId w:val="5"/>
   </w:num>
 </w:numbering>
 </file>
@@ -3154,7 +4437,7 @@
 </file>
 
 <file path=customXml/itemProps1.xml><?xml version="1.0" encoding="utf-8"?>
-<ds:datastoreItem xmlns:ds="http://schemas.openxmlformats.org/officeDocument/2006/customXml" ds:itemID="{B028FBF0-AF61-4A64-9C70-74179F338F1D}">
+<ds:datastoreItem xmlns:ds="http://schemas.openxmlformats.org/officeDocument/2006/customXml" ds:itemID="{4FFBC1CB-6AA4-4B38-8A56-47BE336B359B}">
   <ds:schemaRefs>
     <ds:schemaRef ds:uri="http://schemas.openxmlformats.org/officeDocument/2006/bibliography"/>
   </ds:schemaRefs>

</xml_diff>